<commit_message>
Interface modifications - Knapsack
</commit_message>
<xml_diff>
--- a/Manual.docx
+++ b/Manual.docx
@@ -559,7 +559,6 @@
       <w:sdtEndPr>
         <w:rPr>
           <w:rFonts w:asciiTheme="minorHAnsi" w:hAnsiTheme="minorHAnsi" w:cstheme="minorBidi"/>
-          <w:b/>
           <w:bCs/>
           <w:color w:val="auto"/>
         </w:rPr>
@@ -603,7 +602,7 @@
           <w:r>
             <w:fldChar w:fldCharType="separate"/>
           </w:r>
-          <w:hyperlink w:anchor="_Toc516012387" w:history="1">
+          <w:hyperlink w:anchor="_Toc516081828" w:history="1">
             <w:r>
               <w:rPr>
                 <w:rStyle w:val="Hyperlink"/>
@@ -632,7 +631,7 @@
                 <w:noProof/>
                 <w:webHidden/>
               </w:rPr>
-              <w:instrText xml:space="preserve"> PAGEREF _Toc516012387 \h </w:instrText>
+              <w:instrText xml:space="preserve"> PAGEREF _Toc516081828 \h </w:instrText>
             </w:r>
             <w:r>
               <w:rPr>
@@ -675,7 +674,7 @@
               <w:lang w:eastAsia="pt-BR"/>
             </w:rPr>
           </w:pPr>
-          <w:hyperlink w:anchor="_Toc516012388" w:history="1">
+          <w:hyperlink w:anchor="_Toc516081829" w:history="1">
             <w:r>
               <w:rPr>
                 <w:rStyle w:val="Hyperlink"/>
@@ -704,7 +703,7 @@
                 <w:noProof/>
                 <w:webHidden/>
               </w:rPr>
-              <w:instrText xml:space="preserve"> PAGEREF _Toc516012388 \h </w:instrText>
+              <w:instrText xml:space="preserve"> PAGEREF _Toc516081829 \h </w:instrText>
             </w:r>
             <w:r>
               <w:rPr>
@@ -744,7 +743,7 @@
               <w:lang w:eastAsia="pt-BR"/>
             </w:rPr>
           </w:pPr>
-          <w:hyperlink w:anchor="_Toc516012389" w:history="1">
+          <w:hyperlink w:anchor="_Toc516081830" w:history="1">
             <w:r>
               <w:rPr>
                 <w:rStyle w:val="Hyperlink"/>
@@ -773,7 +772,7 @@
                 <w:noProof/>
                 <w:webHidden/>
               </w:rPr>
-              <w:instrText xml:space="preserve"> PAGEREF _Toc516012389 \h </w:instrText>
+              <w:instrText xml:space="preserve"> PAGEREF _Toc516081830 \h </w:instrText>
             </w:r>
             <w:r>
               <w:rPr>
@@ -813,7 +812,7 @@
               <w:lang w:eastAsia="pt-BR"/>
             </w:rPr>
           </w:pPr>
-          <w:hyperlink w:anchor="_Toc516012390" w:history="1">
+          <w:hyperlink w:anchor="_Toc516081831" w:history="1">
             <w:r>
               <w:rPr>
                 <w:rStyle w:val="Hyperlink"/>
@@ -842,7 +841,7 @@
                 <w:noProof/>
                 <w:webHidden/>
               </w:rPr>
-              <w:instrText xml:space="preserve"> PAGEREF _Toc516012390 \h </w:instrText>
+              <w:instrText xml:space="preserve"> PAGEREF _Toc516081831 \h </w:instrText>
             </w:r>
             <w:r>
               <w:rPr>
@@ -882,7 +881,7 @@
               <w:lang w:eastAsia="pt-BR"/>
             </w:rPr>
           </w:pPr>
-          <w:hyperlink w:anchor="_Toc516012391" w:history="1">
+          <w:hyperlink w:anchor="_Toc516081832" w:history="1">
             <w:r>
               <w:rPr>
                 <w:rStyle w:val="Hyperlink"/>
@@ -911,7 +910,7 @@
                 <w:noProof/>
                 <w:webHidden/>
               </w:rPr>
-              <w:instrText xml:space="preserve"> PAGEREF _Toc516012391 \h </w:instrText>
+              <w:instrText xml:space="preserve"> PAGEREF _Toc516081832 \h </w:instrText>
             </w:r>
             <w:r>
               <w:rPr>
@@ -951,7 +950,7 @@
               <w:lang w:eastAsia="pt-BR"/>
             </w:rPr>
           </w:pPr>
-          <w:hyperlink w:anchor="_Toc516012392" w:history="1">
+          <w:hyperlink w:anchor="_Toc516081833" w:history="1">
             <w:r>
               <w:rPr>
                 <w:rStyle w:val="Hyperlink"/>
@@ -980,7 +979,7 @@
                 <w:noProof/>
                 <w:webHidden/>
               </w:rPr>
-              <w:instrText xml:space="preserve"> PAGEREF _Toc516012392 \h </w:instrText>
+              <w:instrText xml:space="preserve"> PAGEREF _Toc516081833 \h </w:instrText>
             </w:r>
             <w:r>
               <w:rPr>
@@ -1000,7 +999,7 @@
                 <w:noProof/>
                 <w:webHidden/>
               </w:rPr>
-              <w:t>7</w:t>
+              <w:t>10</w:t>
             </w:r>
             <w:r>
               <w:rPr>
@@ -1057,7 +1056,7 @@
           <w:szCs w:val="24"/>
         </w:rPr>
       </w:pPr>
-      <w:bookmarkStart w:id="1" w:name="_Toc516012387"/>
+      <w:bookmarkStart w:id="1" w:name="_Toc516081828"/>
       <w:r>
         <w:rPr>
           <w:rFonts w:ascii="Times New Roman" w:hAnsi="Times New Roman" w:cs="Times New Roman"/>
@@ -1656,7 +1655,7 @@
           <w:szCs w:val="24"/>
         </w:rPr>
       </w:pPr>
-      <w:bookmarkStart w:id="3" w:name="_Toc516012388"/>
+      <w:bookmarkStart w:id="3" w:name="_Toc516081829"/>
       <w:r>
         <w:rPr>
           <w:rFonts w:ascii="Times New Roman" w:hAnsi="Times New Roman" w:cs="Times New Roman"/>
@@ -1723,7 +1722,7 @@
           <w:szCs w:val="24"/>
         </w:rPr>
       </w:pPr>
-      <w:bookmarkStart w:id="4" w:name="_Toc516012389"/>
+      <w:bookmarkStart w:id="4" w:name="_Toc516081830"/>
       <w:r>
         <w:rPr>
           <w:rFonts w:ascii="Times New Roman" w:hAnsi="Times New Roman" w:cs="Times New Roman"/>
@@ -2427,7 +2426,7 @@
           <w:szCs w:val="24"/>
         </w:rPr>
       </w:pPr>
-      <w:bookmarkStart w:id="5" w:name="_Toc516012390"/>
+      <w:bookmarkStart w:id="5" w:name="_Toc516081831"/>
       <w:r>
         <w:rPr>
           <w:rFonts w:ascii="Times New Roman" w:hAnsi="Times New Roman" w:cs="Times New Roman"/>
@@ -2453,7 +2452,7 @@
           <w:szCs w:val="24"/>
         </w:rPr>
       </w:pPr>
-      <w:bookmarkStart w:id="6" w:name="_Toc516012391"/>
+      <w:bookmarkStart w:id="6" w:name="_Toc516081832"/>
       <w:r>
         <w:rPr>
           <w:rFonts w:ascii="Times New Roman" w:hAnsi="Times New Roman" w:cs="Times New Roman"/>
@@ -2467,9 +2466,587 @@
       <w:bookmarkEnd w:id="6"/>
     </w:p>
     <w:p/>
+    <w:p>
+      <w:pPr>
+        <w:spacing w:after="0" w:line="360" w:lineRule="auto"/>
+        <w:ind w:firstLine="709"/>
+        <w:jc w:val="both"/>
+      </w:pPr>
+      <w:r>
+        <w:rPr>
+          <w:rFonts w:ascii="Times New Roman" w:hAnsi="Times New Roman" w:cs="Times New Roman"/>
+          <w:sz w:val="24"/>
+          <w:szCs w:val="24"/>
+        </w:rPr>
+        <w:t>A i</w:t>
+      </w:r>
+      <w:r>
+        <w:rPr>
+          <w:rFonts w:ascii="Times New Roman" w:hAnsi="Times New Roman" w:cs="Times New Roman"/>
+          <w:sz w:val="24"/>
+          <w:szCs w:val="24"/>
+        </w:rPr>
+        <w:t xml:space="preserve">nterface inicial do problema da Mochila Booleana </w:t>
+      </w:r>
+      <w:r>
+        <w:rPr>
+          <w:rFonts w:ascii="Times New Roman" w:hAnsi="Times New Roman" w:cs="Times New Roman"/>
+          <w:sz w:val="24"/>
+          <w:szCs w:val="24"/>
+        </w:rPr>
+        <w:t>é apresentada na figura n.</w:t>
+      </w:r>
+      <w:r>
+        <w:rPr>
+          <w:rFonts w:ascii="Times New Roman" w:hAnsi="Times New Roman" w:cs="Times New Roman"/>
+          <w:sz w:val="24"/>
+          <w:szCs w:val="24"/>
+        </w:rPr>
+        <w:t xml:space="preserve"> Nesta interface o primeiro passo é ajustar a capacidade da mochila de acordo com sua entrada. Após configurar a capacidade da mochila deve-se adicionar os itens de acordo com sua entrada, para isto clique no botão </w:t>
+      </w:r>
+      <w:r>
+        <w:rPr>
+          <w:rFonts w:ascii="Times New Roman" w:hAnsi="Times New Roman" w:cs="Times New Roman"/>
+          <w:b/>
+          <w:sz w:val="24"/>
+          <w:szCs w:val="24"/>
+        </w:rPr>
+        <w:t>Adicionar item</w:t>
+      </w:r>
+      <w:r>
+        <w:rPr>
+          <w:rFonts w:ascii="Times New Roman" w:hAnsi="Times New Roman" w:cs="Times New Roman"/>
+          <w:b/>
+          <w:sz w:val="24"/>
+          <w:szCs w:val="24"/>
+        </w:rPr>
+        <w:t xml:space="preserve"> </w:t>
+      </w:r>
+      <w:r>
+        <w:rPr>
+          <w:rFonts w:ascii="Times New Roman" w:hAnsi="Times New Roman" w:cs="Times New Roman"/>
+          <w:sz w:val="24"/>
+          <w:szCs w:val="24"/>
+        </w:rPr>
+        <w:t>para que uma janela seja aberta para que o item seja adicionado no qual deve-se inserir o valor e o peso</w:t>
+      </w:r>
+      <w:r>
+        <w:rPr>
+          <w:rFonts w:ascii="Times New Roman" w:hAnsi="Times New Roman" w:cs="Times New Roman"/>
+          <w:sz w:val="24"/>
+          <w:szCs w:val="24"/>
+        </w:rPr>
+        <w:t>, observe este processo na Figura n.</w:t>
+      </w:r>
+    </w:p>
+    <w:p>
+      <w:pPr>
+        <w:keepNext/>
+        <w:jc w:val="center"/>
+      </w:pPr>
+      <w:r>
+        <w:rPr>
+          <w:noProof/>
+          <w:lang w:eastAsia="pt-BR"/>
+        </w:rPr>
+        <w:lastRenderedPageBreak/>
+        <w:drawing>
+          <wp:inline distT="0" distB="0" distL="0" distR="0">
+            <wp:extent cx="4198620" cy="3916680"/>
+            <wp:effectExtent l="19050" t="0" r="0" b="0"/>
+            <wp:docPr id="11" name="Imagem 2"/>
+            <wp:cNvGraphicFramePr>
+              <a:graphicFrameLocks xmlns:a="http://schemas.openxmlformats.org/drawingml/2006/main" noChangeAspect="1"/>
+            </wp:cNvGraphicFramePr>
+            <a:graphic xmlns:a="http://schemas.openxmlformats.org/drawingml/2006/main">
+              <a:graphicData uri="http://schemas.openxmlformats.org/drawingml/2006/picture">
+                <pic:pic xmlns:pic="http://schemas.openxmlformats.org/drawingml/2006/picture">
+                  <pic:nvPicPr>
+                    <pic:cNvPr id="0" name="Picture 2"/>
+                    <pic:cNvPicPr>
+                      <a:picLocks noChangeAspect="1" noChangeArrowheads="1"/>
+                    </pic:cNvPicPr>
+                  </pic:nvPicPr>
+                  <pic:blipFill>
+                    <a:blip r:embed="rId13"/>
+                    <a:srcRect/>
+                    <a:stretch>
+                      <a:fillRect/>
+                    </a:stretch>
+                  </pic:blipFill>
+                  <pic:spPr bwMode="auto">
+                    <a:xfrm>
+                      <a:off x="0" y="0"/>
+                      <a:ext cx="4198620" cy="3916680"/>
+                    </a:xfrm>
+                    <a:prstGeom prst="rect">
+                      <a:avLst/>
+                    </a:prstGeom>
+                    <a:noFill/>
+                    <a:ln w="9525">
+                      <a:noFill/>
+                      <a:miter lim="800000"/>
+                      <a:headEnd/>
+                      <a:tailEnd/>
+                    </a:ln>
+                  </pic:spPr>
+                </pic:pic>
+              </a:graphicData>
+            </a:graphic>
+          </wp:inline>
+        </w:drawing>
+      </w:r>
+    </w:p>
+    <w:p>
+      <w:pPr>
+        <w:pStyle w:val="Legenda"/>
+        <w:jc w:val="center"/>
+        <w:rPr>
+          <w:rFonts w:ascii="Times New Roman" w:hAnsi="Times New Roman" w:cs="Times New Roman"/>
+          <w:b/>
+          <w:i w:val="0"/>
+          <w:color w:val="000000" w:themeColor="text1"/>
+          <w:sz w:val="24"/>
+          <w:szCs w:val="24"/>
+        </w:rPr>
+      </w:pPr>
+      <w:r>
+        <w:rPr>
+          <w:rFonts w:ascii="Times New Roman" w:hAnsi="Times New Roman" w:cs="Times New Roman"/>
+          <w:b/>
+          <w:i w:val="0"/>
+          <w:color w:val="000000" w:themeColor="text1"/>
+          <w:sz w:val="24"/>
+          <w:szCs w:val="24"/>
+        </w:rPr>
+        <w:t xml:space="preserve">Figura </w:t>
+      </w:r>
+      <w:r>
+        <w:rPr>
+          <w:rFonts w:ascii="Times New Roman" w:hAnsi="Times New Roman" w:cs="Times New Roman"/>
+          <w:b/>
+          <w:i w:val="0"/>
+          <w:color w:val="000000" w:themeColor="text1"/>
+          <w:sz w:val="24"/>
+          <w:szCs w:val="24"/>
+        </w:rPr>
+        <w:fldChar w:fldCharType="begin"/>
+      </w:r>
+      <w:r>
+        <w:rPr>
+          <w:rFonts w:ascii="Times New Roman" w:hAnsi="Times New Roman" w:cs="Times New Roman"/>
+          <w:b/>
+          <w:i w:val="0"/>
+          <w:color w:val="000000" w:themeColor="text1"/>
+          <w:sz w:val="24"/>
+          <w:szCs w:val="24"/>
+        </w:rPr>
+        <w:instrText xml:space="preserve"> SEQ Figura \* ARABIC </w:instrText>
+      </w:r>
+      <w:r>
+        <w:rPr>
+          <w:rFonts w:ascii="Times New Roman" w:hAnsi="Times New Roman" w:cs="Times New Roman"/>
+          <w:b/>
+          <w:i w:val="0"/>
+          <w:color w:val="000000" w:themeColor="text1"/>
+          <w:sz w:val="24"/>
+          <w:szCs w:val="24"/>
+        </w:rPr>
+        <w:fldChar w:fldCharType="separate"/>
+      </w:r>
+      <w:r>
+        <w:rPr>
+          <w:rFonts w:ascii="Times New Roman" w:hAnsi="Times New Roman" w:cs="Times New Roman"/>
+          <w:b/>
+          <w:i w:val="0"/>
+          <w:noProof/>
+          <w:color w:val="000000" w:themeColor="text1"/>
+          <w:sz w:val="24"/>
+          <w:szCs w:val="24"/>
+        </w:rPr>
+        <w:t>6</w:t>
+      </w:r>
+      <w:r>
+        <w:rPr>
+          <w:rFonts w:ascii="Times New Roman" w:hAnsi="Times New Roman" w:cs="Times New Roman"/>
+          <w:b/>
+          <w:i w:val="0"/>
+          <w:color w:val="000000" w:themeColor="text1"/>
+          <w:sz w:val="24"/>
+          <w:szCs w:val="24"/>
+        </w:rPr>
+        <w:fldChar w:fldCharType="end"/>
+      </w:r>
+      <w:r>
+        <w:rPr>
+          <w:rFonts w:ascii="Times New Roman" w:hAnsi="Times New Roman" w:cs="Times New Roman"/>
+          <w:b/>
+          <w:i w:val="0"/>
+          <w:color w:val="000000" w:themeColor="text1"/>
+          <w:sz w:val="24"/>
+          <w:szCs w:val="24"/>
+        </w:rPr>
+        <w:t xml:space="preserve"> </w:t>
+      </w:r>
+      <w:r>
+        <w:rPr>
+          <w:rFonts w:ascii="Times New Roman" w:hAnsi="Times New Roman" w:cs="Times New Roman"/>
+          <w:i w:val="0"/>
+          <w:color w:val="000000" w:themeColor="text1"/>
+          <w:sz w:val="24"/>
+          <w:szCs w:val="24"/>
+        </w:rPr>
+        <w:t>- Interface do problema da Mochila Booleana</w:t>
+      </w:r>
+    </w:p>
+    <w:p>
+      <w:pPr>
+        <w:jc w:val="center"/>
+      </w:pPr>
+    </w:p>
+    <w:p>
+      <w:pPr>
+        <w:keepNext/>
+        <w:jc w:val="center"/>
+      </w:pPr>
+      <w:r>
+        <w:rPr>
+          <w:noProof/>
+          <w:lang w:eastAsia="pt-BR"/>
+        </w:rPr>
+        <w:lastRenderedPageBreak/>
+        <w:drawing>
+          <wp:inline distT="0" distB="0" distL="0" distR="0">
+            <wp:extent cx="4175760" cy="3909060"/>
+            <wp:effectExtent l="19050" t="0" r="0" b="0"/>
+            <wp:docPr id="12" name="Imagem 3"/>
+            <wp:cNvGraphicFramePr>
+              <a:graphicFrameLocks xmlns:a="http://schemas.openxmlformats.org/drawingml/2006/main" noChangeAspect="1"/>
+            </wp:cNvGraphicFramePr>
+            <a:graphic xmlns:a="http://schemas.openxmlformats.org/drawingml/2006/main">
+              <a:graphicData uri="http://schemas.openxmlformats.org/drawingml/2006/picture">
+                <pic:pic xmlns:pic="http://schemas.openxmlformats.org/drawingml/2006/picture">
+                  <pic:nvPicPr>
+                    <pic:cNvPr id="0" name="Picture 3"/>
+                    <pic:cNvPicPr>
+                      <a:picLocks noChangeAspect="1" noChangeArrowheads="1"/>
+                    </pic:cNvPicPr>
+                  </pic:nvPicPr>
+                  <pic:blipFill>
+                    <a:blip r:embed="rId14"/>
+                    <a:srcRect/>
+                    <a:stretch>
+                      <a:fillRect/>
+                    </a:stretch>
+                  </pic:blipFill>
+                  <pic:spPr bwMode="auto">
+                    <a:xfrm>
+                      <a:off x="0" y="0"/>
+                      <a:ext cx="4175760" cy="3909060"/>
+                    </a:xfrm>
+                    <a:prstGeom prst="rect">
+                      <a:avLst/>
+                    </a:prstGeom>
+                    <a:noFill/>
+                    <a:ln w="9525">
+                      <a:noFill/>
+                      <a:miter lim="800000"/>
+                      <a:headEnd/>
+                      <a:tailEnd/>
+                    </a:ln>
+                  </pic:spPr>
+                </pic:pic>
+              </a:graphicData>
+            </a:graphic>
+          </wp:inline>
+        </w:drawing>
+      </w:r>
+    </w:p>
+    <w:p>
+      <w:pPr>
+        <w:pStyle w:val="Legenda"/>
+        <w:jc w:val="center"/>
+        <w:rPr>
+          <w:rFonts w:ascii="Times New Roman" w:hAnsi="Times New Roman" w:cs="Times New Roman"/>
+          <w:i w:val="0"/>
+          <w:color w:val="000000" w:themeColor="text1"/>
+          <w:sz w:val="24"/>
+          <w:szCs w:val="24"/>
+        </w:rPr>
+      </w:pPr>
+      <w:r>
+        <w:rPr>
+          <w:rFonts w:ascii="Times New Roman" w:hAnsi="Times New Roman" w:cs="Times New Roman"/>
+          <w:b/>
+          <w:i w:val="0"/>
+          <w:color w:val="000000" w:themeColor="text1"/>
+          <w:sz w:val="24"/>
+          <w:szCs w:val="24"/>
+        </w:rPr>
+        <w:t xml:space="preserve">Figura </w:t>
+      </w:r>
+      <w:r>
+        <w:rPr>
+          <w:rFonts w:ascii="Times New Roman" w:hAnsi="Times New Roman" w:cs="Times New Roman"/>
+          <w:b/>
+          <w:i w:val="0"/>
+          <w:color w:val="000000" w:themeColor="text1"/>
+          <w:sz w:val="24"/>
+          <w:szCs w:val="24"/>
+        </w:rPr>
+        <w:fldChar w:fldCharType="begin"/>
+      </w:r>
+      <w:r>
+        <w:rPr>
+          <w:rFonts w:ascii="Times New Roman" w:hAnsi="Times New Roman" w:cs="Times New Roman"/>
+          <w:b/>
+          <w:i w:val="0"/>
+          <w:color w:val="000000" w:themeColor="text1"/>
+          <w:sz w:val="24"/>
+          <w:szCs w:val="24"/>
+        </w:rPr>
+        <w:instrText xml:space="preserve"> SEQ Figura \* ARABIC </w:instrText>
+      </w:r>
+      <w:r>
+        <w:rPr>
+          <w:rFonts w:ascii="Times New Roman" w:hAnsi="Times New Roman" w:cs="Times New Roman"/>
+          <w:b/>
+          <w:i w:val="0"/>
+          <w:color w:val="000000" w:themeColor="text1"/>
+          <w:sz w:val="24"/>
+          <w:szCs w:val="24"/>
+        </w:rPr>
+        <w:fldChar w:fldCharType="separate"/>
+      </w:r>
+      <w:r>
+        <w:rPr>
+          <w:rFonts w:ascii="Times New Roman" w:hAnsi="Times New Roman" w:cs="Times New Roman"/>
+          <w:b/>
+          <w:i w:val="0"/>
+          <w:noProof/>
+          <w:color w:val="000000" w:themeColor="text1"/>
+          <w:sz w:val="24"/>
+          <w:szCs w:val="24"/>
+        </w:rPr>
+        <w:t>7</w:t>
+      </w:r>
+      <w:r>
+        <w:rPr>
+          <w:rFonts w:ascii="Times New Roman" w:hAnsi="Times New Roman" w:cs="Times New Roman"/>
+          <w:b/>
+          <w:i w:val="0"/>
+          <w:color w:val="000000" w:themeColor="text1"/>
+          <w:sz w:val="24"/>
+          <w:szCs w:val="24"/>
+        </w:rPr>
+        <w:fldChar w:fldCharType="end"/>
+      </w:r>
+      <w:r>
+        <w:rPr>
+          <w:rFonts w:ascii="Times New Roman" w:hAnsi="Times New Roman" w:cs="Times New Roman"/>
+          <w:b/>
+          <w:i w:val="0"/>
+          <w:color w:val="000000" w:themeColor="text1"/>
+          <w:sz w:val="24"/>
+          <w:szCs w:val="24"/>
+        </w:rPr>
+        <w:t xml:space="preserve"> </w:t>
+      </w:r>
+      <w:r>
+        <w:rPr>
+          <w:rFonts w:ascii="Times New Roman" w:hAnsi="Times New Roman" w:cs="Times New Roman"/>
+          <w:i w:val="0"/>
+          <w:color w:val="000000" w:themeColor="text1"/>
+          <w:sz w:val="24"/>
+          <w:szCs w:val="24"/>
+        </w:rPr>
+        <w:t>- Instantâneo da interface ao adicionar um item de entrada para o problema da Mochila Booleana</w:t>
+      </w:r>
+    </w:p>
     <w:p/>
     <w:p>
       <w:pPr>
+        <w:spacing w:after="0" w:line="360" w:lineRule="auto"/>
+        <w:ind w:firstLine="709"/>
+        <w:jc w:val="both"/>
+        <w:rPr>
+          <w:rFonts w:ascii="Times New Roman" w:hAnsi="Times New Roman" w:cs="Times New Roman"/>
+          <w:sz w:val="24"/>
+          <w:szCs w:val="24"/>
+        </w:rPr>
+      </w:pPr>
+      <w:r>
+        <w:rPr>
+          <w:rFonts w:ascii="Times New Roman" w:hAnsi="Times New Roman" w:cs="Times New Roman"/>
+          <w:sz w:val="24"/>
+          <w:szCs w:val="24"/>
+        </w:rPr>
+        <w:t>Após inserir todos os dados de entrada (capacidade e itens) para o problema da Mochila Booleana basta clicar no botão Executar e solucionar o problema, assim os dados de saída são apresentados no painel de solução mostrando a lista de itens que compõem a solução bem como o valor e o peso acumulado.</w:t>
+      </w:r>
+    </w:p>
+    <w:p>
+      <w:pPr>
+        <w:keepNext/>
+        <w:jc w:val="center"/>
+      </w:pPr>
+      <w:r>
+        <w:rPr>
+          <w:noProof/>
+          <w:lang w:eastAsia="pt-BR"/>
+        </w:rPr>
+        <w:lastRenderedPageBreak/>
+        <w:drawing>
+          <wp:inline distT="0" distB="0" distL="0" distR="0">
+            <wp:extent cx="4183380" cy="3916680"/>
+            <wp:effectExtent l="19050" t="0" r="7620" b="0"/>
+            <wp:docPr id="2" name="Imagem 1"/>
+            <wp:cNvGraphicFramePr>
+              <a:graphicFrameLocks xmlns:a="http://schemas.openxmlformats.org/drawingml/2006/main" noChangeAspect="1"/>
+            </wp:cNvGraphicFramePr>
+            <a:graphic xmlns:a="http://schemas.openxmlformats.org/drawingml/2006/main">
+              <a:graphicData uri="http://schemas.openxmlformats.org/drawingml/2006/picture">
+                <pic:pic xmlns:pic="http://schemas.openxmlformats.org/drawingml/2006/picture">
+                  <pic:nvPicPr>
+                    <pic:cNvPr id="0" name="Picture 1"/>
+                    <pic:cNvPicPr>
+                      <a:picLocks noChangeAspect="1" noChangeArrowheads="1"/>
+                    </pic:cNvPicPr>
+                  </pic:nvPicPr>
+                  <pic:blipFill>
+                    <a:blip r:embed="rId15"/>
+                    <a:srcRect/>
+                    <a:stretch>
+                      <a:fillRect/>
+                    </a:stretch>
+                  </pic:blipFill>
+                  <pic:spPr bwMode="auto">
+                    <a:xfrm>
+                      <a:off x="0" y="0"/>
+                      <a:ext cx="4183380" cy="3916680"/>
+                    </a:xfrm>
+                    <a:prstGeom prst="rect">
+                      <a:avLst/>
+                    </a:prstGeom>
+                    <a:noFill/>
+                    <a:ln w="9525">
+                      <a:noFill/>
+                      <a:miter lim="800000"/>
+                      <a:headEnd/>
+                      <a:tailEnd/>
+                    </a:ln>
+                  </pic:spPr>
+                </pic:pic>
+              </a:graphicData>
+            </a:graphic>
+          </wp:inline>
+        </w:drawing>
+      </w:r>
+    </w:p>
+    <w:p>
+      <w:pPr>
+        <w:pStyle w:val="Legenda"/>
+        <w:jc w:val="center"/>
+        <w:rPr>
+          <w:rFonts w:ascii="Times New Roman" w:hAnsi="Times New Roman" w:cs="Times New Roman"/>
+          <w:b/>
+          <w:i w:val="0"/>
+          <w:color w:val="000000" w:themeColor="text1"/>
+          <w:sz w:val="24"/>
+          <w:szCs w:val="24"/>
+        </w:rPr>
+      </w:pPr>
+      <w:r>
+        <w:rPr>
+          <w:rFonts w:ascii="Times New Roman" w:hAnsi="Times New Roman" w:cs="Times New Roman"/>
+          <w:b/>
+          <w:i w:val="0"/>
+          <w:color w:val="000000" w:themeColor="text1"/>
+          <w:sz w:val="24"/>
+          <w:szCs w:val="24"/>
+        </w:rPr>
+        <w:t xml:space="preserve">Figura </w:t>
+      </w:r>
+      <w:r>
+        <w:rPr>
+          <w:rFonts w:ascii="Times New Roman" w:hAnsi="Times New Roman" w:cs="Times New Roman"/>
+          <w:b/>
+          <w:i w:val="0"/>
+          <w:color w:val="000000" w:themeColor="text1"/>
+          <w:sz w:val="24"/>
+          <w:szCs w:val="24"/>
+        </w:rPr>
+        <w:fldChar w:fldCharType="begin"/>
+      </w:r>
+      <w:r>
+        <w:rPr>
+          <w:rFonts w:ascii="Times New Roman" w:hAnsi="Times New Roman" w:cs="Times New Roman"/>
+          <w:b/>
+          <w:i w:val="0"/>
+          <w:color w:val="000000" w:themeColor="text1"/>
+          <w:sz w:val="24"/>
+          <w:szCs w:val="24"/>
+        </w:rPr>
+        <w:instrText xml:space="preserve"> SEQ Figura \* ARABIC </w:instrText>
+      </w:r>
+      <w:r>
+        <w:rPr>
+          <w:rFonts w:ascii="Times New Roman" w:hAnsi="Times New Roman" w:cs="Times New Roman"/>
+          <w:b/>
+          <w:i w:val="0"/>
+          <w:color w:val="000000" w:themeColor="text1"/>
+          <w:sz w:val="24"/>
+          <w:szCs w:val="24"/>
+        </w:rPr>
+        <w:fldChar w:fldCharType="separate"/>
+      </w:r>
+      <w:r>
+        <w:rPr>
+          <w:rFonts w:ascii="Times New Roman" w:hAnsi="Times New Roman" w:cs="Times New Roman"/>
+          <w:b/>
+          <w:i w:val="0"/>
+          <w:noProof/>
+          <w:color w:val="000000" w:themeColor="text1"/>
+          <w:sz w:val="24"/>
+          <w:szCs w:val="24"/>
+        </w:rPr>
+        <w:t>8</w:t>
+      </w:r>
+      <w:r>
+        <w:rPr>
+          <w:rFonts w:ascii="Times New Roman" w:hAnsi="Times New Roman" w:cs="Times New Roman"/>
+          <w:b/>
+          <w:i w:val="0"/>
+          <w:color w:val="000000" w:themeColor="text1"/>
+          <w:sz w:val="24"/>
+          <w:szCs w:val="24"/>
+        </w:rPr>
+        <w:fldChar w:fldCharType="end"/>
+      </w:r>
+      <w:r>
+        <w:rPr>
+          <w:rFonts w:ascii="Times New Roman" w:hAnsi="Times New Roman" w:cs="Times New Roman"/>
+          <w:b/>
+          <w:i w:val="0"/>
+          <w:color w:val="000000" w:themeColor="text1"/>
+          <w:sz w:val="24"/>
+          <w:szCs w:val="24"/>
+        </w:rPr>
+        <w:t xml:space="preserve"> </w:t>
+      </w:r>
+      <w:r>
+        <w:rPr>
+          <w:rFonts w:ascii="Times New Roman" w:hAnsi="Times New Roman" w:cs="Times New Roman"/>
+          <w:i w:val="0"/>
+          <w:color w:val="000000" w:themeColor="text1"/>
+          <w:sz w:val="24"/>
+          <w:szCs w:val="24"/>
+        </w:rPr>
+        <w:t>- Instantâneo do problema da Mochila Booleana após a execução e o conjunto de saída</w:t>
+      </w:r>
+    </w:p>
+    <w:p/>
+    <w:p>
+      <w:pPr>
         <w:pStyle w:val="Ttulo2"/>
         <w:rPr>
           <w:rFonts w:ascii="Times New Roman" w:hAnsi="Times New Roman" w:cs="Times New Roman"/>
@@ -2479,7 +3056,7 @@
           <w:szCs w:val="24"/>
         </w:rPr>
       </w:pPr>
-      <w:bookmarkStart w:id="7" w:name="_Toc516012392"/>
+      <w:bookmarkStart w:id="7" w:name="_Toc516081833"/>
       <w:r>
         <w:rPr>
           <w:rFonts w:ascii="Times New Roman" w:hAnsi="Times New Roman" w:cs="Times New Roman"/>
@@ -2543,7 +3120,7 @@
                     </pic:cNvPicPr>
                   </pic:nvPicPr>
                   <pic:blipFill>
-                    <a:blip r:embed="rId13"/>
+                    <a:blip r:embed="rId16"/>
                     <a:srcRect/>
                     <a:stretch>
                       <a:fillRect/>
@@ -2638,7 +3215,7 @@
           <w:sz w:val="24"/>
           <w:szCs w:val="24"/>
         </w:rPr>
-        <w:t>6</w:t>
+        <w:t>9</w:t>
       </w:r>
       <w:r>
         <w:rPr>
@@ -2702,7 +3279,7 @@
                     </pic:cNvPicPr>
                   </pic:nvPicPr>
                   <pic:blipFill>
-                    <a:blip r:embed="rId14"/>
+                    <a:blip r:embed="rId17"/>
                     <a:srcRect/>
                     <a:stretch>
                       <a:fillRect/>
@@ -2797,7 +3374,7 @@
           <w:sz w:val="24"/>
           <w:szCs w:val="24"/>
         </w:rPr>
-        <w:t>7</w:t>
+        <w:t>10</w:t>
       </w:r>
       <w:r>
         <w:rPr>
@@ -2891,7 +3468,7 @@
                     </pic:cNvPicPr>
                   </pic:nvPicPr>
                   <pic:blipFill>
-                    <a:blip r:embed="rId15"/>
+                    <a:blip r:embed="rId18"/>
                     <a:srcRect/>
                     <a:stretch>
                       <a:fillRect/>
@@ -2987,7 +3564,7 @@
           <w:sz w:val="24"/>
           <w:szCs w:val="24"/>
         </w:rPr>
-        <w:t>8</w:t>
+        <w:t>11</w:t>
       </w:r>
       <w:r>
         <w:rPr>
@@ -3091,7 +3668,7 @@
                     </pic:cNvPicPr>
                   </pic:nvPicPr>
                   <pic:blipFill>
-                    <a:blip r:embed="rId16"/>
+                    <a:blip r:embed="rId19"/>
                     <a:srcRect/>
                     <a:stretch>
                       <a:fillRect/>
@@ -3187,7 +3764,7 @@
           <w:sz w:val="24"/>
           <w:szCs w:val="24"/>
         </w:rPr>
-        <w:t>9</w:t>
+        <w:t>12</w:t>
       </w:r>
       <w:r>
         <w:rPr>
@@ -3223,7 +3800,7 @@
       </w:r>
     </w:p>
     <w:sectPr>
-      <w:footerReference w:type="default" r:id="rId17"/>
+      <w:footerReference w:type="default" r:id="rId20"/>
       <w:pgSz w:w="11906" w:h="16838"/>
       <w:pgMar w:top="1417" w:right="1701" w:bottom="1417" w:left="1701" w:header="708" w:footer="708" w:gutter="0"/>
       <w:cols w:space="708"/>
@@ -5517,7 +6094,7 @@
   <a:extraClrSchemeLst/>
   <a:extLst>
     <a:ext uri="{05A4C25C-085E-4340-85A3-A5531E510DB2}">
-      <thm15:themeFamily xmlns="" xmlns:thm15="http://schemas.microsoft.com/office/thememl/2012/main" name="Office Theme" id="{62F939B6-93AF-4DB8-9C6B-D6C7DFDC589F}" vid="{4A3C46E8-61CC-4603-A589-7422A47A8E4A}"/>
+      <thm15:themeFamily xmlns:thm15="http://schemas.microsoft.com/office/thememl/2012/main" xmlns="" name="Office Theme" id="{62F939B6-93AF-4DB8-9C6B-D6C7DFDC589F}" vid="{4A3C46E8-61CC-4603-A589-7422A47A8E4A}"/>
     </a:ext>
   </a:extLst>
 </a:theme>

</xml_diff>

<commit_message>
Interface modifications - Final
</commit_message>
<xml_diff>
--- a/Manual.docx
+++ b/Manual.docx
@@ -1972,7 +1972,23 @@
           <w:sz w:val="24"/>
           <w:szCs w:val="24"/>
         </w:rPr>
-        <w:t xml:space="preserve">sim aumente a quantidade de tarefas de acordo com seu conjunto de entrada. Cada coluna representa uma tarefa e cada linha representa uma pessoa, assim pessoas são capazes de realizar tarefas diferentes com diferentes custos. Inicialmente os custos são inicializados com zero, para alterar seu valor basta clicar duas vezes na célula que desejar e alterar para o custo de acordo com seu conjunto de entrada. Observe </w:t>
+        <w:t xml:space="preserve">sim aumente a quantidade de tarefas de acordo com seu conjunto de entrada. Cada coluna representa uma tarefa e cada linha representa uma pessoa, assim pessoas são capazes de realizar tarefas diferentes com diferentes custos. Inicialmente os custos são inicializados com zero, para alterar seu valor </w:t>
+      </w:r>
+      <w:r>
+        <w:rPr>
+          <w:rFonts w:ascii="Times New Roman" w:hAnsi="Times New Roman" w:cs="Times New Roman"/>
+          <w:sz w:val="24"/>
+          <w:szCs w:val="24"/>
+        </w:rPr>
+        <w:t>clique</w:t>
+      </w:r>
+      <w:r>
+        <w:rPr>
+          <w:rFonts w:ascii="Times New Roman" w:hAnsi="Times New Roman" w:cs="Times New Roman"/>
+          <w:sz w:val="24"/>
+          <w:szCs w:val="24"/>
+        </w:rPr>
+        <w:t xml:space="preserve"> duas vezes na célula que desejar e alterar para o custo de acordo com seu conjunto de entrada. Observe </w:t>
       </w:r>
       <w:r>
         <w:rPr>
@@ -2440,6 +2456,486 @@
       <w:bookmarkEnd w:id="5"/>
     </w:p>
     <w:p/>
+    <w:p>
+      <w:pPr>
+        <w:keepNext/>
+        <w:jc w:val="center"/>
+      </w:pPr>
+      <w:r>
+        <w:rPr>
+          <w:noProof/>
+          <w:lang w:eastAsia="pt-BR"/>
+        </w:rPr>
+        <w:lastRenderedPageBreak/>
+        <w:drawing>
+          <wp:inline distT="0" distB="0" distL="0" distR="0">
+            <wp:extent cx="4183380" cy="3992880"/>
+            <wp:effectExtent l="19050" t="0" r="7620" b="0"/>
+            <wp:docPr id="15" name="Imagem 3"/>
+            <wp:cNvGraphicFramePr>
+              <a:graphicFrameLocks xmlns:a="http://schemas.openxmlformats.org/drawingml/2006/main" noChangeAspect="1"/>
+            </wp:cNvGraphicFramePr>
+            <a:graphic xmlns:a="http://schemas.openxmlformats.org/drawingml/2006/main">
+              <a:graphicData uri="http://schemas.openxmlformats.org/drawingml/2006/picture">
+                <pic:pic xmlns:pic="http://schemas.openxmlformats.org/drawingml/2006/picture">
+                  <pic:nvPicPr>
+                    <pic:cNvPr id="0" name="Picture 3"/>
+                    <pic:cNvPicPr>
+                      <a:picLocks noChangeAspect="1" noChangeArrowheads="1"/>
+                    </pic:cNvPicPr>
+                  </pic:nvPicPr>
+                  <pic:blipFill>
+                    <a:blip r:embed="rId13"/>
+                    <a:srcRect/>
+                    <a:stretch>
+                      <a:fillRect/>
+                    </a:stretch>
+                  </pic:blipFill>
+                  <pic:spPr bwMode="auto">
+                    <a:xfrm>
+                      <a:off x="0" y="0"/>
+                      <a:ext cx="4183380" cy="3992880"/>
+                    </a:xfrm>
+                    <a:prstGeom prst="rect">
+                      <a:avLst/>
+                    </a:prstGeom>
+                    <a:noFill/>
+                    <a:ln w="9525">
+                      <a:noFill/>
+                      <a:miter lim="800000"/>
+                      <a:headEnd/>
+                      <a:tailEnd/>
+                    </a:ln>
+                  </pic:spPr>
+                </pic:pic>
+              </a:graphicData>
+            </a:graphic>
+          </wp:inline>
+        </w:drawing>
+      </w:r>
+    </w:p>
+    <w:p>
+      <w:pPr>
+        <w:pStyle w:val="Legenda"/>
+        <w:jc w:val="center"/>
+        <w:rPr>
+          <w:rFonts w:ascii="Times New Roman" w:hAnsi="Times New Roman" w:cs="Times New Roman"/>
+          <w:i w:val="0"/>
+          <w:color w:val="auto"/>
+          <w:sz w:val="24"/>
+          <w:szCs w:val="24"/>
+        </w:rPr>
+      </w:pPr>
+      <w:r>
+        <w:rPr>
+          <w:rFonts w:ascii="Times New Roman" w:hAnsi="Times New Roman" w:cs="Times New Roman"/>
+          <w:b/>
+          <w:i w:val="0"/>
+          <w:color w:val="auto"/>
+          <w:sz w:val="24"/>
+          <w:szCs w:val="24"/>
+        </w:rPr>
+        <w:t xml:space="preserve">Figura </w:t>
+      </w:r>
+      <w:r>
+        <w:rPr>
+          <w:rFonts w:ascii="Times New Roman" w:hAnsi="Times New Roman" w:cs="Times New Roman"/>
+          <w:b/>
+          <w:i w:val="0"/>
+          <w:color w:val="auto"/>
+          <w:sz w:val="24"/>
+          <w:szCs w:val="24"/>
+        </w:rPr>
+        <w:fldChar w:fldCharType="begin"/>
+      </w:r>
+      <w:r>
+        <w:rPr>
+          <w:rFonts w:ascii="Times New Roman" w:hAnsi="Times New Roman" w:cs="Times New Roman"/>
+          <w:b/>
+          <w:i w:val="0"/>
+          <w:color w:val="auto"/>
+          <w:sz w:val="24"/>
+          <w:szCs w:val="24"/>
+        </w:rPr>
+        <w:instrText xml:space="preserve"> SEQ Figura \* ARABIC </w:instrText>
+      </w:r>
+      <w:r>
+        <w:rPr>
+          <w:rFonts w:ascii="Times New Roman" w:hAnsi="Times New Roman" w:cs="Times New Roman"/>
+          <w:b/>
+          <w:i w:val="0"/>
+          <w:color w:val="auto"/>
+          <w:sz w:val="24"/>
+          <w:szCs w:val="24"/>
+        </w:rPr>
+        <w:fldChar w:fldCharType="separate"/>
+      </w:r>
+      <w:r>
+        <w:rPr>
+          <w:rFonts w:ascii="Times New Roman" w:hAnsi="Times New Roman" w:cs="Times New Roman"/>
+          <w:b/>
+          <w:i w:val="0"/>
+          <w:noProof/>
+          <w:color w:val="auto"/>
+          <w:sz w:val="24"/>
+          <w:szCs w:val="24"/>
+        </w:rPr>
+        <w:t>6</w:t>
+      </w:r>
+      <w:r>
+        <w:rPr>
+          <w:rFonts w:ascii="Times New Roman" w:hAnsi="Times New Roman" w:cs="Times New Roman"/>
+          <w:b/>
+          <w:i w:val="0"/>
+          <w:color w:val="auto"/>
+          <w:sz w:val="24"/>
+          <w:szCs w:val="24"/>
+        </w:rPr>
+        <w:fldChar w:fldCharType="end"/>
+      </w:r>
+      <w:r>
+        <w:rPr>
+          <w:rFonts w:ascii="Times New Roman" w:hAnsi="Times New Roman" w:cs="Times New Roman"/>
+          <w:b/>
+          <w:i w:val="0"/>
+          <w:color w:val="auto"/>
+          <w:sz w:val="24"/>
+          <w:szCs w:val="24"/>
+        </w:rPr>
+        <w:t xml:space="preserve"> </w:t>
+      </w:r>
+      <w:r>
+        <w:rPr>
+          <w:rFonts w:ascii="Times New Roman" w:hAnsi="Times New Roman" w:cs="Times New Roman"/>
+          <w:i w:val="0"/>
+          <w:color w:val="auto"/>
+          <w:sz w:val="24"/>
+          <w:szCs w:val="24"/>
+        </w:rPr>
+        <w:t>- Interface do problema da Mochila Fracionária</w:t>
+      </w:r>
+    </w:p>
+    <w:p/>
+    <w:p>
+      <w:pPr>
+        <w:keepNext/>
+        <w:jc w:val="center"/>
+      </w:pPr>
+      <w:r>
+        <w:rPr>
+          <w:noProof/>
+          <w:lang w:eastAsia="pt-BR"/>
+        </w:rPr>
+        <w:lastRenderedPageBreak/>
+        <w:drawing>
+          <wp:inline distT="0" distB="0" distL="0" distR="0">
+            <wp:extent cx="4175760" cy="3992880"/>
+            <wp:effectExtent l="19050" t="0" r="0" b="0"/>
+            <wp:docPr id="13" name="Imagem 1"/>
+            <wp:cNvGraphicFramePr>
+              <a:graphicFrameLocks xmlns:a="http://schemas.openxmlformats.org/drawingml/2006/main" noChangeAspect="1"/>
+            </wp:cNvGraphicFramePr>
+            <a:graphic xmlns:a="http://schemas.openxmlformats.org/drawingml/2006/main">
+              <a:graphicData uri="http://schemas.openxmlformats.org/drawingml/2006/picture">
+                <pic:pic xmlns:pic="http://schemas.openxmlformats.org/drawingml/2006/picture">
+                  <pic:nvPicPr>
+                    <pic:cNvPr id="0" name="Picture 1"/>
+                    <pic:cNvPicPr>
+                      <a:picLocks noChangeAspect="1" noChangeArrowheads="1"/>
+                    </pic:cNvPicPr>
+                  </pic:nvPicPr>
+                  <pic:blipFill>
+                    <a:blip r:embed="rId14"/>
+                    <a:srcRect/>
+                    <a:stretch>
+                      <a:fillRect/>
+                    </a:stretch>
+                  </pic:blipFill>
+                  <pic:spPr bwMode="auto">
+                    <a:xfrm>
+                      <a:off x="0" y="0"/>
+                      <a:ext cx="4175760" cy="3992880"/>
+                    </a:xfrm>
+                    <a:prstGeom prst="rect">
+                      <a:avLst/>
+                    </a:prstGeom>
+                    <a:noFill/>
+                    <a:ln w="9525">
+                      <a:noFill/>
+                      <a:miter lim="800000"/>
+                      <a:headEnd/>
+                      <a:tailEnd/>
+                    </a:ln>
+                  </pic:spPr>
+                </pic:pic>
+              </a:graphicData>
+            </a:graphic>
+          </wp:inline>
+        </w:drawing>
+      </w:r>
+    </w:p>
+    <w:p>
+      <w:pPr>
+        <w:pStyle w:val="Legenda"/>
+        <w:jc w:val="center"/>
+        <w:rPr>
+          <w:rFonts w:ascii="Times New Roman" w:hAnsi="Times New Roman" w:cs="Times New Roman"/>
+          <w:i w:val="0"/>
+          <w:color w:val="auto"/>
+          <w:sz w:val="24"/>
+          <w:szCs w:val="24"/>
+        </w:rPr>
+      </w:pPr>
+      <w:r>
+        <w:rPr>
+          <w:rFonts w:ascii="Times New Roman" w:hAnsi="Times New Roman" w:cs="Times New Roman"/>
+          <w:b/>
+          <w:i w:val="0"/>
+          <w:color w:val="auto"/>
+          <w:sz w:val="24"/>
+          <w:szCs w:val="24"/>
+        </w:rPr>
+        <w:t xml:space="preserve">Figura </w:t>
+      </w:r>
+      <w:r>
+        <w:rPr>
+          <w:rFonts w:ascii="Times New Roman" w:hAnsi="Times New Roman" w:cs="Times New Roman"/>
+          <w:b/>
+          <w:i w:val="0"/>
+          <w:color w:val="auto"/>
+          <w:sz w:val="24"/>
+          <w:szCs w:val="24"/>
+        </w:rPr>
+        <w:fldChar w:fldCharType="begin"/>
+      </w:r>
+      <w:r>
+        <w:rPr>
+          <w:rFonts w:ascii="Times New Roman" w:hAnsi="Times New Roman" w:cs="Times New Roman"/>
+          <w:b/>
+          <w:i w:val="0"/>
+          <w:color w:val="auto"/>
+          <w:sz w:val="24"/>
+          <w:szCs w:val="24"/>
+        </w:rPr>
+        <w:instrText xml:space="preserve"> SEQ Figura \* ARABIC </w:instrText>
+      </w:r>
+      <w:r>
+        <w:rPr>
+          <w:rFonts w:ascii="Times New Roman" w:hAnsi="Times New Roman" w:cs="Times New Roman"/>
+          <w:b/>
+          <w:i w:val="0"/>
+          <w:color w:val="auto"/>
+          <w:sz w:val="24"/>
+          <w:szCs w:val="24"/>
+        </w:rPr>
+        <w:fldChar w:fldCharType="separate"/>
+      </w:r>
+      <w:r>
+        <w:rPr>
+          <w:rFonts w:ascii="Times New Roman" w:hAnsi="Times New Roman" w:cs="Times New Roman"/>
+          <w:b/>
+          <w:i w:val="0"/>
+          <w:noProof/>
+          <w:color w:val="auto"/>
+          <w:sz w:val="24"/>
+          <w:szCs w:val="24"/>
+        </w:rPr>
+        <w:t>7</w:t>
+      </w:r>
+      <w:r>
+        <w:rPr>
+          <w:rFonts w:ascii="Times New Roman" w:hAnsi="Times New Roman" w:cs="Times New Roman"/>
+          <w:b/>
+          <w:i w:val="0"/>
+          <w:color w:val="auto"/>
+          <w:sz w:val="24"/>
+          <w:szCs w:val="24"/>
+        </w:rPr>
+        <w:fldChar w:fldCharType="end"/>
+      </w:r>
+      <w:r>
+        <w:rPr>
+          <w:rFonts w:ascii="Times New Roman" w:hAnsi="Times New Roman" w:cs="Times New Roman"/>
+          <w:b/>
+          <w:i w:val="0"/>
+          <w:color w:val="auto"/>
+          <w:sz w:val="24"/>
+          <w:szCs w:val="24"/>
+        </w:rPr>
+        <w:t xml:space="preserve"> - </w:t>
+      </w:r>
+      <w:r>
+        <w:rPr>
+          <w:rFonts w:ascii="Times New Roman" w:hAnsi="Times New Roman" w:cs="Times New Roman"/>
+          <w:i w:val="0"/>
+          <w:color w:val="auto"/>
+          <w:sz w:val="24"/>
+          <w:szCs w:val="24"/>
+        </w:rPr>
+        <w:t>Instantâneo da interface ao adicionar um item de entrada para o problema da Mochila Fracionária</w:t>
+      </w:r>
+    </w:p>
+    <w:p/>
+    <w:p>
+      <w:pPr>
+        <w:keepNext/>
+        <w:jc w:val="center"/>
+      </w:pPr>
+      <w:r>
+        <w:rPr>
+          <w:noProof/>
+          <w:lang w:eastAsia="pt-BR"/>
+        </w:rPr>
+        <w:lastRenderedPageBreak/>
+        <w:drawing>
+          <wp:inline distT="0" distB="0" distL="0" distR="0">
+            <wp:extent cx="4175760" cy="3977640"/>
+            <wp:effectExtent l="19050" t="0" r="0" b="0"/>
+            <wp:docPr id="16" name="Imagem 4"/>
+            <wp:cNvGraphicFramePr>
+              <a:graphicFrameLocks xmlns:a="http://schemas.openxmlformats.org/drawingml/2006/main" noChangeAspect="1"/>
+            </wp:cNvGraphicFramePr>
+            <a:graphic xmlns:a="http://schemas.openxmlformats.org/drawingml/2006/main">
+              <a:graphicData uri="http://schemas.openxmlformats.org/drawingml/2006/picture">
+                <pic:pic xmlns:pic="http://schemas.openxmlformats.org/drawingml/2006/picture">
+                  <pic:nvPicPr>
+                    <pic:cNvPr id="0" name="Picture 4"/>
+                    <pic:cNvPicPr>
+                      <a:picLocks noChangeAspect="1" noChangeArrowheads="1"/>
+                    </pic:cNvPicPr>
+                  </pic:nvPicPr>
+                  <pic:blipFill>
+                    <a:blip r:embed="rId15"/>
+                    <a:srcRect/>
+                    <a:stretch>
+                      <a:fillRect/>
+                    </a:stretch>
+                  </pic:blipFill>
+                  <pic:spPr bwMode="auto">
+                    <a:xfrm>
+                      <a:off x="0" y="0"/>
+                      <a:ext cx="4175760" cy="3977640"/>
+                    </a:xfrm>
+                    <a:prstGeom prst="rect">
+                      <a:avLst/>
+                    </a:prstGeom>
+                    <a:noFill/>
+                    <a:ln w="9525">
+                      <a:noFill/>
+                      <a:miter lim="800000"/>
+                      <a:headEnd/>
+                      <a:tailEnd/>
+                    </a:ln>
+                  </pic:spPr>
+                </pic:pic>
+              </a:graphicData>
+            </a:graphic>
+          </wp:inline>
+        </w:drawing>
+      </w:r>
+    </w:p>
+    <w:p>
+      <w:pPr>
+        <w:pStyle w:val="Legenda"/>
+        <w:jc w:val="center"/>
+        <w:rPr>
+          <w:rFonts w:ascii="Times New Roman" w:hAnsi="Times New Roman" w:cs="Times New Roman"/>
+          <w:b/>
+          <w:i w:val="0"/>
+          <w:color w:val="auto"/>
+          <w:sz w:val="24"/>
+          <w:szCs w:val="24"/>
+        </w:rPr>
+      </w:pPr>
+      <w:r>
+        <w:rPr>
+          <w:rFonts w:ascii="Times New Roman" w:hAnsi="Times New Roman" w:cs="Times New Roman"/>
+          <w:b/>
+          <w:i w:val="0"/>
+          <w:color w:val="auto"/>
+          <w:sz w:val="24"/>
+          <w:szCs w:val="24"/>
+        </w:rPr>
+        <w:t xml:space="preserve">Figura </w:t>
+      </w:r>
+      <w:r>
+        <w:rPr>
+          <w:rFonts w:ascii="Times New Roman" w:hAnsi="Times New Roman" w:cs="Times New Roman"/>
+          <w:b/>
+          <w:i w:val="0"/>
+          <w:color w:val="auto"/>
+          <w:sz w:val="24"/>
+          <w:szCs w:val="24"/>
+        </w:rPr>
+        <w:fldChar w:fldCharType="begin"/>
+      </w:r>
+      <w:r>
+        <w:rPr>
+          <w:rFonts w:ascii="Times New Roman" w:hAnsi="Times New Roman" w:cs="Times New Roman"/>
+          <w:b/>
+          <w:i w:val="0"/>
+          <w:color w:val="auto"/>
+          <w:sz w:val="24"/>
+          <w:szCs w:val="24"/>
+        </w:rPr>
+        <w:instrText xml:space="preserve"> SEQ Figura \* ARABIC </w:instrText>
+      </w:r>
+      <w:r>
+        <w:rPr>
+          <w:rFonts w:ascii="Times New Roman" w:hAnsi="Times New Roman" w:cs="Times New Roman"/>
+          <w:b/>
+          <w:i w:val="0"/>
+          <w:color w:val="auto"/>
+          <w:sz w:val="24"/>
+          <w:szCs w:val="24"/>
+        </w:rPr>
+        <w:fldChar w:fldCharType="separate"/>
+      </w:r>
+      <w:r>
+        <w:rPr>
+          <w:rFonts w:ascii="Times New Roman" w:hAnsi="Times New Roman" w:cs="Times New Roman"/>
+          <w:b/>
+          <w:i w:val="0"/>
+          <w:noProof/>
+          <w:color w:val="auto"/>
+          <w:sz w:val="24"/>
+          <w:szCs w:val="24"/>
+        </w:rPr>
+        <w:t>8</w:t>
+      </w:r>
+      <w:r>
+        <w:rPr>
+          <w:rFonts w:ascii="Times New Roman" w:hAnsi="Times New Roman" w:cs="Times New Roman"/>
+          <w:b/>
+          <w:i w:val="0"/>
+          <w:color w:val="auto"/>
+          <w:sz w:val="24"/>
+          <w:szCs w:val="24"/>
+        </w:rPr>
+        <w:fldChar w:fldCharType="end"/>
+      </w:r>
+      <w:r>
+        <w:rPr>
+          <w:rFonts w:ascii="Times New Roman" w:hAnsi="Times New Roman" w:cs="Times New Roman"/>
+          <w:b/>
+          <w:i w:val="0"/>
+          <w:color w:val="auto"/>
+          <w:sz w:val="24"/>
+          <w:szCs w:val="24"/>
+        </w:rPr>
+        <w:t xml:space="preserve"> - </w:t>
+      </w:r>
+      <w:r>
+        <w:rPr>
+          <w:rFonts w:ascii="Times New Roman" w:hAnsi="Times New Roman" w:cs="Times New Roman"/>
+          <w:i w:val="0"/>
+          <w:color w:val="auto"/>
+          <w:sz w:val="24"/>
+          <w:szCs w:val="24"/>
+        </w:rPr>
+        <w:t>Instantâneo do problema da Mochila Fracionária após a execução e o conjunto de saída</w:t>
+      </w:r>
+    </w:p>
     <w:p/>
     <w:p>
       <w:pPr>
@@ -2471,6 +2967,11 @@
         <w:spacing w:after="0" w:line="360" w:lineRule="auto"/>
         <w:ind w:firstLine="709"/>
         <w:jc w:val="both"/>
+        <w:rPr>
+          <w:rFonts w:ascii="Times New Roman" w:hAnsi="Times New Roman" w:cs="Times New Roman"/>
+          <w:sz w:val="24"/>
+          <w:szCs w:val="24"/>
+        </w:rPr>
       </w:pPr>
       <w:r>
         <w:rPr>
@@ -2538,6 +3039,13 @@
         </w:rPr>
         <w:t>, observe este processo na Figura n.</w:t>
       </w:r>
+    </w:p>
+    <w:p>
+      <w:pPr>
+        <w:spacing w:after="0" w:line="360" w:lineRule="auto"/>
+        <w:ind w:firstLine="709"/>
+        <w:jc w:val="both"/>
+      </w:pPr>
     </w:p>
     <w:p>
       <w:pPr>
@@ -2568,7 +3076,7 @@
                     </pic:cNvPicPr>
                   </pic:nvPicPr>
                   <pic:blipFill>
-                    <a:blip r:embed="rId13"/>
+                    <a:blip r:embed="rId16"/>
                     <a:srcRect/>
                     <a:stretch>
                       <a:fillRect/>
@@ -2664,7 +3172,7 @@
           <w:sz w:val="24"/>
           <w:szCs w:val="24"/>
         </w:rPr>
-        <w:t>6</w:t>
+        <w:t>9</w:t>
       </w:r>
       <w:r>
         <w:rPr>
@@ -2733,7 +3241,7 @@
                     </pic:cNvPicPr>
                   </pic:nvPicPr>
                   <pic:blipFill>
-                    <a:blip r:embed="rId14"/>
+                    <a:blip r:embed="rId17"/>
                     <a:srcRect/>
                     <a:stretch>
                       <a:fillRect/>
@@ -2828,7 +3336,7 @@
           <w:sz w:val="24"/>
           <w:szCs w:val="24"/>
         </w:rPr>
-        <w:t>7</w:t>
+        <w:t>10</w:t>
       </w:r>
       <w:r>
         <w:rPr>
@@ -2913,7 +3421,7 @@
                     </pic:cNvPicPr>
                   </pic:nvPicPr>
                   <pic:blipFill>
-                    <a:blip r:embed="rId15"/>
+                    <a:blip r:embed="rId18"/>
                     <a:srcRect/>
                     <a:stretch>
                       <a:fillRect/>
@@ -3009,7 +3517,7 @@
           <w:sz w:val="24"/>
           <w:szCs w:val="24"/>
         </w:rPr>
-        <w:t>8</w:t>
+        <w:t>11</w:t>
       </w:r>
       <w:r>
         <w:rPr>
@@ -3120,7 +3628,7 @@
                     </pic:cNvPicPr>
                   </pic:nvPicPr>
                   <pic:blipFill>
-                    <a:blip r:embed="rId16"/>
+                    <a:blip r:embed="rId19"/>
                     <a:srcRect/>
                     <a:stretch>
                       <a:fillRect/>
@@ -3215,7 +3723,7 @@
           <w:sz w:val="24"/>
           <w:szCs w:val="24"/>
         </w:rPr>
-        <w:t>9</w:t>
+        <w:t>12</w:t>
       </w:r>
       <w:r>
         <w:rPr>
@@ -3279,7 +3787,7 @@
                     </pic:cNvPicPr>
                   </pic:nvPicPr>
                   <pic:blipFill>
-                    <a:blip r:embed="rId17"/>
+                    <a:blip r:embed="rId20"/>
                     <a:srcRect/>
                     <a:stretch>
                       <a:fillRect/>
@@ -3374,7 +3882,7 @@
           <w:sz w:val="24"/>
           <w:szCs w:val="24"/>
         </w:rPr>
-        <w:t>10</w:t>
+        <w:t>13</w:t>
       </w:r>
       <w:r>
         <w:rPr>
@@ -3468,7 +3976,7 @@
                     </pic:cNvPicPr>
                   </pic:nvPicPr>
                   <pic:blipFill>
-                    <a:blip r:embed="rId18"/>
+                    <a:blip r:embed="rId21"/>
                     <a:srcRect/>
                     <a:stretch>
                       <a:fillRect/>
@@ -3564,7 +4072,7 @@
           <w:sz w:val="24"/>
           <w:szCs w:val="24"/>
         </w:rPr>
-        <w:t>11</w:t>
+        <w:t>14</w:t>
       </w:r>
       <w:r>
         <w:rPr>
@@ -3668,7 +4176,7 @@
                     </pic:cNvPicPr>
                   </pic:nvPicPr>
                   <pic:blipFill>
-                    <a:blip r:embed="rId19"/>
+                    <a:blip r:embed="rId22"/>
                     <a:srcRect/>
                     <a:stretch>
                       <a:fillRect/>
@@ -3764,7 +4272,7 @@
           <w:sz w:val="24"/>
           <w:szCs w:val="24"/>
         </w:rPr>
-        <w:t>12</w:t>
+        <w:t>15</w:t>
       </w:r>
       <w:r>
         <w:rPr>
@@ -3800,7 +4308,7 @@
       </w:r>
     </w:p>
     <w:sectPr>
-      <w:footerReference w:type="default" r:id="rId20"/>
+      <w:footerReference w:type="default" r:id="rId23"/>
       <w:pgSz w:w="11906" w:h="16838"/>
       <w:pgMar w:top="1417" w:right="1701" w:bottom="1417" w:left="1701" w:header="708" w:footer="708" w:gutter="0"/>
       <w:cols w:space="708"/>
@@ -3857,7 +4365,7 @@
             <w:rPr>
               <w:noProof/>
             </w:rPr>
-            <w:t>2</w:t>
+            <w:t>10</w:t>
           </w:r>
         </w:fldSimple>
       </w:p>
@@ -6094,7 +6602,7 @@
   <a:extraClrSchemeLst/>
   <a:extLst>
     <a:ext uri="{05A4C25C-085E-4340-85A3-A5531E510DB2}">
-      <thm15:themeFamily xmlns:thm15="http://schemas.microsoft.com/office/thememl/2012/main" xmlns="" name="Office Theme" id="{62F939B6-93AF-4DB8-9C6B-D6C7DFDC589F}" vid="{4A3C46E8-61CC-4603-A589-7422A47A8E4A}"/>
+      <thm15:themeFamily xmlns="" xmlns:thm15="http://schemas.microsoft.com/office/thememl/2012/main" name="Office Theme" id="{62F939B6-93AF-4DB8-9C6B-D6C7DFDC589F}" vid="{4A3C46E8-61CC-4603-A589-7422A47A8E4A}"/>
     </a:ext>
   </a:extLst>
 </a:theme>

</xml_diff>

<commit_message>
Modifications in the Manual user - Final
</commit_message>
<xml_diff>
--- a/Manual.docx
+++ b/Manual.docx
@@ -602,12 +602,11 @@
           <w:r>
             <w:fldChar w:fldCharType="separate"/>
           </w:r>
-          <w:hyperlink w:anchor="_Toc516081828" w:history="1">
+          <w:hyperlink w:anchor="_Toc516105749" w:history="1">
             <w:r>
               <w:rPr>
                 <w:rStyle w:val="Hyperlink"/>
                 <w:rFonts w:ascii="Times New Roman" w:hAnsi="Times New Roman" w:cs="Times New Roman"/>
-                <w:b/>
                 <w:noProof/>
               </w:rPr>
               <w:t>1 Ferramenta</w:t>
@@ -631,7 +630,7 @@
                 <w:noProof/>
                 <w:webHidden/>
               </w:rPr>
-              <w:instrText xml:space="preserve"> PAGEREF _Toc516081828 \h </w:instrText>
+              <w:instrText xml:space="preserve"> PAGEREF _Toc516105749 \h </w:instrText>
             </w:r>
             <w:r>
               <w:rPr>
@@ -674,12 +673,11 @@
               <w:lang w:eastAsia="pt-BR"/>
             </w:rPr>
           </w:pPr>
-          <w:hyperlink w:anchor="_Toc516081829" w:history="1">
+          <w:hyperlink w:anchor="_Toc516105750" w:history="1">
             <w:r>
               <w:rPr>
                 <w:rStyle w:val="Hyperlink"/>
                 <w:rFonts w:ascii="Times New Roman" w:hAnsi="Times New Roman" w:cs="Times New Roman"/>
-                <w:b/>
                 <w:noProof/>
               </w:rPr>
               <w:t>2 Problemas</w:t>
@@ -703,7 +701,7 @@
                 <w:noProof/>
                 <w:webHidden/>
               </w:rPr>
-              <w:instrText xml:space="preserve"> PAGEREF _Toc516081829 \h </w:instrText>
+              <w:instrText xml:space="preserve"> PAGEREF _Toc516105750 \h </w:instrText>
             </w:r>
             <w:r>
               <w:rPr>
@@ -743,12 +741,11 @@
               <w:lang w:eastAsia="pt-BR"/>
             </w:rPr>
           </w:pPr>
-          <w:hyperlink w:anchor="_Toc516081830" w:history="1">
+          <w:hyperlink w:anchor="_Toc516105751" w:history="1">
             <w:r>
               <w:rPr>
                 <w:rStyle w:val="Hyperlink"/>
                 <w:rFonts w:ascii="Times New Roman" w:hAnsi="Times New Roman" w:cs="Times New Roman"/>
-                <w:b/>
                 <w:noProof/>
               </w:rPr>
               <w:t>2.1 Associação de Tarefas</w:t>
@@ -772,7 +769,7 @@
                 <w:noProof/>
                 <w:webHidden/>
               </w:rPr>
-              <w:instrText xml:space="preserve"> PAGEREF _Toc516081830 \h </w:instrText>
+              <w:instrText xml:space="preserve"> PAGEREF _Toc516105751 \h </w:instrText>
             </w:r>
             <w:r>
               <w:rPr>
@@ -812,12 +809,11 @@
               <w:lang w:eastAsia="pt-BR"/>
             </w:rPr>
           </w:pPr>
-          <w:hyperlink w:anchor="_Toc516081831" w:history="1">
+          <w:hyperlink w:anchor="_Toc516105752" w:history="1">
             <w:r>
               <w:rPr>
                 <w:rStyle w:val="Hyperlink"/>
                 <w:rFonts w:ascii="Times New Roman" w:hAnsi="Times New Roman" w:cs="Times New Roman"/>
-                <w:b/>
                 <w:noProof/>
               </w:rPr>
               <w:t>2.2 Mochila Fracionária</w:t>
@@ -841,7 +837,7 @@
                 <w:noProof/>
                 <w:webHidden/>
               </w:rPr>
-              <w:instrText xml:space="preserve"> PAGEREF _Toc516081831 \h </w:instrText>
+              <w:instrText xml:space="preserve"> PAGEREF _Toc516105752 \h </w:instrText>
             </w:r>
             <w:r>
               <w:rPr>
@@ -881,12 +877,11 @@
               <w:lang w:eastAsia="pt-BR"/>
             </w:rPr>
           </w:pPr>
-          <w:hyperlink w:anchor="_Toc516081832" w:history="1">
+          <w:hyperlink w:anchor="_Toc516105753" w:history="1">
             <w:r>
               <w:rPr>
                 <w:rStyle w:val="Hyperlink"/>
                 <w:rFonts w:ascii="Times New Roman" w:hAnsi="Times New Roman" w:cs="Times New Roman"/>
-                <w:b/>
                 <w:noProof/>
               </w:rPr>
               <w:t>2.3 Mochila Booleana</w:t>
@@ -910,7 +905,7 @@
                 <w:noProof/>
                 <w:webHidden/>
               </w:rPr>
-              <w:instrText xml:space="preserve"> PAGEREF _Toc516081832 \h </w:instrText>
+              <w:instrText xml:space="preserve"> PAGEREF _Toc516105753 \h </w:instrText>
             </w:r>
             <w:r>
               <w:rPr>
@@ -930,7 +925,7 @@
                 <w:noProof/>
                 <w:webHidden/>
               </w:rPr>
-              <w:t>7</w:t>
+              <w:t>9</w:t>
             </w:r>
             <w:r>
               <w:rPr>
@@ -950,12 +945,11 @@
               <w:lang w:eastAsia="pt-BR"/>
             </w:rPr>
           </w:pPr>
-          <w:hyperlink w:anchor="_Toc516081833" w:history="1">
+          <w:hyperlink w:anchor="_Toc516105754" w:history="1">
             <w:r>
               <w:rPr>
                 <w:rStyle w:val="Hyperlink"/>
                 <w:rFonts w:ascii="Times New Roman" w:hAnsi="Times New Roman" w:cs="Times New Roman"/>
-                <w:b/>
                 <w:noProof/>
               </w:rPr>
               <w:t>2.4 Subsequência Comum Máxima</w:t>
@@ -979,7 +973,7 @@
                 <w:noProof/>
                 <w:webHidden/>
               </w:rPr>
-              <w:instrText xml:space="preserve"> PAGEREF _Toc516081833 \h </w:instrText>
+              <w:instrText xml:space="preserve"> PAGEREF _Toc516105754 \h </w:instrText>
             </w:r>
             <w:r>
               <w:rPr>
@@ -999,7 +993,7 @@
                 <w:noProof/>
                 <w:webHidden/>
               </w:rPr>
-              <w:t>10</w:t>
+              <w:t>11</w:t>
             </w:r>
             <w:r>
               <w:rPr>
@@ -1056,7 +1050,7 @@
           <w:szCs w:val="24"/>
         </w:rPr>
       </w:pPr>
-      <w:bookmarkStart w:id="1" w:name="_Toc516081828"/>
+      <w:bookmarkStart w:id="1" w:name="_Toc516105749"/>
       <w:r>
         <w:rPr>
           <w:rFonts w:ascii="Times New Roman" w:hAnsi="Times New Roman" w:cs="Times New Roman"/>
@@ -1655,7 +1649,7 @@
           <w:szCs w:val="24"/>
         </w:rPr>
       </w:pPr>
-      <w:bookmarkStart w:id="3" w:name="_Toc516081829"/>
+      <w:bookmarkStart w:id="3" w:name="_Toc516105750"/>
       <w:r>
         <w:rPr>
           <w:rFonts w:ascii="Times New Roman" w:hAnsi="Times New Roman" w:cs="Times New Roman"/>
@@ -1722,7 +1716,7 @@
           <w:szCs w:val="24"/>
         </w:rPr>
       </w:pPr>
-      <w:bookmarkStart w:id="4" w:name="_Toc516081830"/>
+      <w:bookmarkStart w:id="4" w:name="_Toc516105751"/>
       <w:r>
         <w:rPr>
           <w:rFonts w:ascii="Times New Roman" w:hAnsi="Times New Roman" w:cs="Times New Roman"/>
@@ -1800,7 +1794,7 @@
         <w:lastRenderedPageBreak/>
         <w:drawing>
           <wp:inline distT="0" distB="0" distL="0" distR="0">
-            <wp:extent cx="5394960" cy="4495800"/>
+            <wp:extent cx="5391150" cy="5212080"/>
             <wp:effectExtent l="19050" t="0" r="0" b="0"/>
             <wp:docPr id="1" name="Imagem 1"/>
             <wp:cNvGraphicFramePr>
@@ -1825,7 +1819,7 @@
                   <pic:spPr bwMode="auto">
                     <a:xfrm>
                       <a:off x="0" y="0"/>
-                      <a:ext cx="5394960" cy="4495800"/>
+                      <a:ext cx="5394960" cy="5215764"/>
                     </a:xfrm>
                     <a:prstGeom prst="rect">
                       <a:avLst/>
@@ -2020,7 +2014,7 @@
         <w:lastRenderedPageBreak/>
         <w:drawing>
           <wp:inline distT="0" distB="0" distL="0" distR="0">
-            <wp:extent cx="5394960" cy="4518660"/>
+            <wp:extent cx="5391150" cy="4991100"/>
             <wp:effectExtent l="19050" t="0" r="0" b="0"/>
             <wp:docPr id="3" name="Imagem 3"/>
             <wp:cNvGraphicFramePr>
@@ -2045,7 +2039,7 @@
                   <pic:spPr bwMode="auto">
                     <a:xfrm>
                       <a:off x="0" y="0"/>
-                      <a:ext cx="5394960" cy="4518660"/>
+                      <a:ext cx="5394960" cy="4994627"/>
                     </a:xfrm>
                     <a:prstGeom prst="rect">
                       <a:avLst/>
@@ -2283,7 +2277,7 @@
         <w:lastRenderedPageBreak/>
         <w:drawing>
           <wp:inline distT="0" distB="0" distL="0" distR="0">
-            <wp:extent cx="5394960" cy="4488180"/>
+            <wp:extent cx="5391150" cy="5090160"/>
             <wp:effectExtent l="19050" t="0" r="0" b="0"/>
             <wp:docPr id="10" name="Imagem 4"/>
             <wp:cNvGraphicFramePr>
@@ -2308,7 +2302,7 @@
                   <pic:spPr bwMode="auto">
                     <a:xfrm>
                       <a:off x="0" y="0"/>
-                      <a:ext cx="5394960" cy="4488180"/>
+                      <a:ext cx="5394960" cy="5093757"/>
                     </a:xfrm>
                     <a:prstGeom prst="rect">
                       <a:avLst/>
@@ -2442,7 +2436,7 @@
           <w:szCs w:val="24"/>
         </w:rPr>
       </w:pPr>
-      <w:bookmarkStart w:id="5" w:name="_Toc516081831"/>
+      <w:bookmarkStart w:id="5" w:name="_Toc516105752"/>
       <w:r>
         <w:rPr>
           <w:rFonts w:ascii="Times New Roman" w:hAnsi="Times New Roman" w:cs="Times New Roman"/>
@@ -2456,6 +2450,70 @@
       <w:bookmarkEnd w:id="5"/>
     </w:p>
     <w:p/>
+    <w:p>
+      <w:pPr>
+        <w:spacing w:after="0" w:line="360" w:lineRule="auto"/>
+        <w:ind w:firstLine="709"/>
+        <w:jc w:val="both"/>
+      </w:pPr>
+      <w:r>
+        <w:rPr>
+          <w:rFonts w:ascii="Times New Roman" w:hAnsi="Times New Roman" w:cs="Times New Roman"/>
+          <w:sz w:val="24"/>
+          <w:szCs w:val="24"/>
+        </w:rPr>
+        <w:t>A interface inicial do</w:t>
+      </w:r>
+      <w:r>
+        <w:rPr>
+          <w:rFonts w:ascii="Times New Roman" w:hAnsi="Times New Roman" w:cs="Times New Roman"/>
+          <w:sz w:val="24"/>
+          <w:szCs w:val="24"/>
+        </w:rPr>
+        <w:t xml:space="preserve"> problema da Mochila Fracionária</w:t>
+      </w:r>
+      <w:r>
+        <w:rPr>
+          <w:rFonts w:ascii="Times New Roman" w:hAnsi="Times New Roman" w:cs="Times New Roman"/>
+          <w:sz w:val="24"/>
+          <w:szCs w:val="24"/>
+        </w:rPr>
+        <w:t xml:space="preserve"> é apresentada na Figura 6</w:t>
+      </w:r>
+      <w:r>
+        <w:rPr>
+          <w:rFonts w:ascii="Times New Roman" w:hAnsi="Times New Roman" w:cs="Times New Roman"/>
+          <w:sz w:val="24"/>
+          <w:szCs w:val="24"/>
+        </w:rPr>
+        <w:t>.</w:t>
+      </w:r>
+      <w:r>
+        <w:rPr>
+          <w:rFonts w:ascii="Times New Roman" w:hAnsi="Times New Roman" w:cs="Times New Roman"/>
+          <w:sz w:val="24"/>
+          <w:szCs w:val="24"/>
+        </w:rPr>
+        <w:t xml:space="preserve"> Inicialmente deve-se configurar a capacidade da mochila de acordo com a entrada desejada. Posteriormente deve-se clicar em </w:t>
+      </w:r>
+      <w:r>
+        <w:rPr>
+          <w:rFonts w:ascii="Times New Roman" w:hAnsi="Times New Roman" w:cs="Times New Roman"/>
+          <w:b/>
+          <w:sz w:val="24"/>
+          <w:szCs w:val="24"/>
+        </w:rPr>
+        <w:t>Adicionar item</w:t>
+      </w:r>
+      <w:r>
+        <w:rPr>
+          <w:rFonts w:ascii="Times New Roman" w:hAnsi="Times New Roman" w:cs="Times New Roman"/>
+          <w:sz w:val="24"/>
+          <w:szCs w:val="24"/>
+        </w:rPr>
+        <w:t xml:space="preserve"> para inserir os itens de entrada informando seu valor e seu peso, este processo é ilustrado na Figura 7. </w:t>
+      </w:r>
+    </w:p>
     <w:p>
       <w:pPr>
         <w:keepNext/>
@@ -2469,7 +2527,7 @@
         <w:lastRenderedPageBreak/>
         <w:drawing>
           <wp:inline distT="0" distB="0" distL="0" distR="0">
-            <wp:extent cx="4183380" cy="3992880"/>
+            <wp:extent cx="4183380" cy="3802380"/>
             <wp:effectExtent l="19050" t="0" r="7620" b="0"/>
             <wp:docPr id="15" name="Imagem 3"/>
             <wp:cNvGraphicFramePr>
@@ -2494,7 +2552,7 @@
                   <pic:spPr bwMode="auto">
                     <a:xfrm>
                       <a:off x="0" y="0"/>
-                      <a:ext cx="4183380" cy="3992880"/>
+                      <a:ext cx="4183380" cy="3802380"/>
                     </a:xfrm>
                     <a:prstGeom prst="rect">
                       <a:avLst/>
@@ -2626,10 +2684,9 @@
           <w:noProof/>
           <w:lang w:eastAsia="pt-BR"/>
         </w:rPr>
-        <w:lastRenderedPageBreak/>
         <w:drawing>
           <wp:inline distT="0" distB="0" distL="0" distR="0">
-            <wp:extent cx="4175760" cy="3992880"/>
+            <wp:extent cx="4171950" cy="3741420"/>
             <wp:effectExtent l="19050" t="0" r="0" b="0"/>
             <wp:docPr id="13" name="Imagem 1"/>
             <wp:cNvGraphicFramePr>
@@ -2654,7 +2711,7 @@
                   <pic:spPr bwMode="auto">
                     <a:xfrm>
                       <a:off x="0" y="0"/>
-                      <a:ext cx="4175760" cy="3992880"/>
+                      <a:ext cx="4175760" cy="3744837"/>
                     </a:xfrm>
                     <a:prstGeom prst="rect">
                       <a:avLst/>
@@ -2778,6 +2835,71 @@
     <w:p/>
     <w:p>
       <w:pPr>
+        <w:spacing w:after="0" w:line="360" w:lineRule="auto"/>
+        <w:ind w:firstLine="709"/>
+        <w:jc w:val="both"/>
+        <w:rPr>
+          <w:rFonts w:ascii="Times New Roman" w:hAnsi="Times New Roman" w:cs="Times New Roman"/>
+          <w:sz w:val="24"/>
+          <w:szCs w:val="24"/>
+        </w:rPr>
+      </w:pPr>
+      <w:r>
+        <w:rPr>
+          <w:rFonts w:ascii="Times New Roman" w:hAnsi="Times New Roman" w:cs="Times New Roman"/>
+          <w:sz w:val="24"/>
+          <w:szCs w:val="24"/>
+        </w:rPr>
+        <w:t xml:space="preserve">Após inserir os dados de entrada (capacidade e itens) clique no botão </w:t>
+      </w:r>
+      <w:r>
+        <w:rPr>
+          <w:rFonts w:ascii="Times New Roman" w:hAnsi="Times New Roman" w:cs="Times New Roman"/>
+          <w:b/>
+          <w:sz w:val="24"/>
+          <w:szCs w:val="24"/>
+        </w:rPr>
+        <w:t xml:space="preserve">Executar </w:t>
+      </w:r>
+      <w:r>
+        <w:rPr>
+          <w:rFonts w:ascii="Times New Roman" w:hAnsi="Times New Roman" w:cs="Times New Roman"/>
+          <w:sz w:val="24"/>
+          <w:szCs w:val="24"/>
+        </w:rPr>
+        <w:t>para solucionar o problema da mochila fracionária. Após a execução é mostrado no conjunto de saída os itens que compõem a solução do problema com os dados: valor, peso e fração do item (em porcentagem)</w:t>
+      </w:r>
+      <w:r>
+        <w:rPr>
+          <w:rFonts w:ascii="Times New Roman" w:hAnsi="Times New Roman" w:cs="Times New Roman"/>
+          <w:sz w:val="24"/>
+          <w:szCs w:val="24"/>
+        </w:rPr>
+        <w:t xml:space="preserve"> que compõem a mochila</w:t>
+      </w:r>
+      <w:r>
+        <w:rPr>
+          <w:rFonts w:ascii="Times New Roman" w:hAnsi="Times New Roman" w:cs="Times New Roman"/>
+          <w:sz w:val="24"/>
+          <w:szCs w:val="24"/>
+        </w:rPr>
+        <w:t>. Além disso, no conjunto de saída é informado o valor final com base nos itens e suas frações, observe a ilustração da solução do problema e seu conjunto de saída na Figura 8.</w:t>
+      </w:r>
+    </w:p>
+    <w:p>
+      <w:pPr>
+        <w:spacing w:after="0" w:line="360" w:lineRule="auto"/>
+        <w:ind w:firstLine="709"/>
+        <w:jc w:val="both"/>
+        <w:rPr>
+          <w:rFonts w:ascii="Times New Roman" w:hAnsi="Times New Roman" w:cs="Times New Roman"/>
+          <w:sz w:val="24"/>
+          <w:szCs w:val="24"/>
+        </w:rPr>
+      </w:pPr>
+    </w:p>
+    <w:p>
+      <w:pPr>
         <w:keepNext/>
         <w:jc w:val="center"/>
       </w:pPr>
@@ -2786,10 +2908,9 @@
           <w:noProof/>
           <w:lang w:eastAsia="pt-BR"/>
         </w:rPr>
-        <w:lastRenderedPageBreak/>
         <w:drawing>
           <wp:inline distT="0" distB="0" distL="0" distR="0">
-            <wp:extent cx="4175760" cy="3977640"/>
+            <wp:extent cx="4171950" cy="4183380"/>
             <wp:effectExtent l="19050" t="0" r="0" b="0"/>
             <wp:docPr id="16" name="Imagem 4"/>
             <wp:cNvGraphicFramePr>
@@ -2814,7 +2935,7 @@
                   <pic:spPr bwMode="auto">
                     <a:xfrm>
                       <a:off x="0" y="0"/>
-                      <a:ext cx="4175760" cy="3977640"/>
+                      <a:ext cx="4175760" cy="4187200"/>
                     </a:xfrm>
                     <a:prstGeom prst="rect">
                       <a:avLst/>
@@ -2948,7 +3069,7 @@
           <w:szCs w:val="24"/>
         </w:rPr>
       </w:pPr>
-      <w:bookmarkStart w:id="6" w:name="_Toc516081832"/>
+      <w:bookmarkStart w:id="6" w:name="_Toc516105753"/>
       <w:r>
         <w:rPr>
           <w:rFonts w:ascii="Times New Roman" w:hAnsi="Times New Roman" w:cs="Times New Roman"/>
@@ -2995,7 +3116,15 @@
           <w:sz w:val="24"/>
           <w:szCs w:val="24"/>
         </w:rPr>
-        <w:t>é apresentada na figura n.</w:t>
+        <w:t>é apresentada na figura 9</w:t>
+      </w:r>
+      <w:r>
+        <w:rPr>
+          <w:rFonts w:ascii="Times New Roman" w:hAnsi="Times New Roman" w:cs="Times New Roman"/>
+          <w:sz w:val="24"/>
+          <w:szCs w:val="24"/>
+        </w:rPr>
+        <w:t>.</w:t>
       </w:r>
       <w:r>
         <w:rPr>
@@ -3029,15 +3158,48 @@
           <w:sz w:val="24"/>
           <w:szCs w:val="24"/>
         </w:rPr>
-        <w:t>para que uma janela seja aberta para que o item seja adicionado no qual deve-se inserir o valor e o peso</w:t>
-      </w:r>
-      <w:r>
-        <w:rPr>
-          <w:rFonts w:ascii="Times New Roman" w:hAnsi="Times New Roman" w:cs="Times New Roman"/>
-          <w:sz w:val="24"/>
-          <w:szCs w:val="24"/>
-        </w:rPr>
-        <w:t>, observe este processo na Figura n.</w:t>
+        <w:t xml:space="preserve">para que uma janela seja </w:t>
+      </w:r>
+      <w:r>
+        <w:rPr>
+          <w:rFonts w:ascii="Times New Roman" w:hAnsi="Times New Roman" w:cs="Times New Roman"/>
+          <w:sz w:val="24"/>
+          <w:szCs w:val="24"/>
+        </w:rPr>
+        <w:lastRenderedPageBreak/>
+        <w:t>aberta para que o item seja adicionado no qual deve-se inserir o valor e o peso</w:t>
+      </w:r>
+      <w:r>
+        <w:rPr>
+          <w:rFonts w:ascii="Times New Roman" w:hAnsi="Times New Roman" w:cs="Times New Roman"/>
+          <w:sz w:val="24"/>
+          <w:szCs w:val="24"/>
+        </w:rPr>
+        <w:t>, o</w:t>
+      </w:r>
+      <w:r>
+        <w:rPr>
+          <w:rFonts w:ascii="Times New Roman" w:hAnsi="Times New Roman" w:cs="Times New Roman"/>
+          <w:sz w:val="24"/>
+          <w:szCs w:val="24"/>
+        </w:rPr>
+        <w:t xml:space="preserve">bserve este processo na Figura </w:t>
+      </w:r>
+      <w:r>
+        <w:rPr>
+          <w:rFonts w:ascii="Times New Roman" w:hAnsi="Times New Roman" w:cs="Times New Roman"/>
+          <w:sz w:val="24"/>
+          <w:szCs w:val="24"/>
+        </w:rPr>
+        <w:t>10</w:t>
+      </w:r>
+      <w:r>
+        <w:rPr>
+          <w:rFonts w:ascii="Times New Roman" w:hAnsi="Times New Roman" w:cs="Times New Roman"/>
+          <w:sz w:val="24"/>
+          <w:szCs w:val="24"/>
+        </w:rPr>
+        <w:t>.</w:t>
       </w:r>
     </w:p>
     <w:p>
@@ -3057,10 +3219,9 @@
           <w:noProof/>
           <w:lang w:eastAsia="pt-BR"/>
         </w:rPr>
-        <w:lastRenderedPageBreak/>
         <w:drawing>
           <wp:inline distT="0" distB="0" distL="0" distR="0">
-            <wp:extent cx="4198620" cy="3916680"/>
+            <wp:extent cx="4194810" cy="3413760"/>
             <wp:effectExtent l="19050" t="0" r="0" b="0"/>
             <wp:docPr id="11" name="Imagem 2"/>
             <wp:cNvGraphicFramePr>
@@ -3085,7 +3246,7 @@
                   <pic:spPr bwMode="auto">
                     <a:xfrm>
                       <a:off x="0" y="0"/>
-                      <a:ext cx="4198620" cy="3916680"/>
+                      <a:ext cx="4198620" cy="3416861"/>
                     </a:xfrm>
                     <a:prstGeom prst="rect">
                       <a:avLst/>
@@ -3222,10 +3383,9 @@
           <w:noProof/>
           <w:lang w:eastAsia="pt-BR"/>
         </w:rPr>
-        <w:lastRenderedPageBreak/>
         <w:drawing>
           <wp:inline distT="0" distB="0" distL="0" distR="0">
-            <wp:extent cx="4175760" cy="3909060"/>
+            <wp:extent cx="4171950" cy="3474720"/>
             <wp:effectExtent l="19050" t="0" r="0" b="0"/>
             <wp:docPr id="12" name="Imagem 3"/>
             <wp:cNvGraphicFramePr>
@@ -3250,7 +3410,7 @@
                   <pic:spPr bwMode="auto">
                     <a:xfrm>
                       <a:off x="0" y="0"/>
-                      <a:ext cx="4175760" cy="3909060"/>
+                      <a:ext cx="4175760" cy="3477893"/>
                     </a:xfrm>
                     <a:prstGeom prst="rect">
                       <a:avLst/>
@@ -3389,8 +3549,53 @@
           <w:sz w:val="24"/>
           <w:szCs w:val="24"/>
         </w:rPr>
-        <w:t>Após inserir todos os dados de entrada (capacidade e itens) para o problema da Mochila Booleana basta clicar no botão Executar e solucionar o problema, assim os dados de saída são apresentados no painel de solução mostrando a lista de itens que compõem a solução bem como o valor e o peso acumulado.</w:t>
-      </w:r>
+        <w:t xml:space="preserve">Após inserir todos os dados de entrada (capacidade e itens) para o problema da Mochila Booleana basta clicar no botão </w:t>
+      </w:r>
+      <w:r>
+        <w:rPr>
+          <w:rFonts w:ascii="Times New Roman" w:hAnsi="Times New Roman" w:cs="Times New Roman"/>
+          <w:b/>
+          <w:sz w:val="24"/>
+          <w:szCs w:val="24"/>
+        </w:rPr>
+        <w:t>Executar</w:t>
+      </w:r>
+      <w:r>
+        <w:rPr>
+          <w:rFonts w:ascii="Times New Roman" w:hAnsi="Times New Roman" w:cs="Times New Roman"/>
+          <w:sz w:val="24"/>
+          <w:szCs w:val="24"/>
+        </w:rPr>
+        <w:t xml:space="preserve"> e solucionar o problema, assim os dados de saída são apresentados no painel de solução mostrando a lista de itens que compõem a solução bem como o valor e o peso acumulado</w:t>
+      </w:r>
+      <w:r>
+        <w:rPr>
+          <w:rFonts w:ascii="Times New Roman" w:hAnsi="Times New Roman" w:cs="Times New Roman"/>
+          <w:sz w:val="24"/>
+          <w:szCs w:val="24"/>
+        </w:rPr>
+        <w:t>, observe a Figura 11</w:t>
+      </w:r>
+      <w:r>
+        <w:rPr>
+          <w:rFonts w:ascii="Times New Roman" w:hAnsi="Times New Roman" w:cs="Times New Roman"/>
+          <w:sz w:val="24"/>
+          <w:szCs w:val="24"/>
+        </w:rPr>
+        <w:t>.</w:t>
+      </w:r>
+    </w:p>
+    <w:p>
+      <w:pPr>
+        <w:spacing w:after="0" w:line="360" w:lineRule="auto"/>
+        <w:ind w:firstLine="709"/>
+        <w:jc w:val="both"/>
+        <w:rPr>
+          <w:rFonts w:ascii="Times New Roman" w:hAnsi="Times New Roman" w:cs="Times New Roman"/>
+          <w:sz w:val="24"/>
+          <w:szCs w:val="24"/>
+        </w:rPr>
+      </w:pPr>
     </w:p>
     <w:p>
       <w:pPr>
@@ -3402,7 +3607,6 @@
           <w:noProof/>
           <w:lang w:eastAsia="pt-BR"/>
         </w:rPr>
-        <w:lastRenderedPageBreak/>
         <w:drawing>
           <wp:inline distT="0" distB="0" distL="0" distR="0">
             <wp:extent cx="4183380" cy="3916680"/>
@@ -3564,7 +3768,7 @@
           <w:szCs w:val="24"/>
         </w:rPr>
       </w:pPr>
-      <w:bookmarkStart w:id="7" w:name="_Toc516081833"/>
+      <w:bookmarkStart w:id="7" w:name="_Toc516105754"/>
       <w:r>
         <w:rPr>
           <w:rFonts w:ascii="Times New Roman" w:hAnsi="Times New Roman" w:cs="Times New Roman"/>
@@ -3595,7 +3799,39 @@
           <w:sz w:val="24"/>
           <w:szCs w:val="24"/>
         </w:rPr>
-        <w:t>A interface inicial do problema de Subsequência Comum Máxima é apresentada na figura n. Para este problema a entrada é composta por dois dados que devem ser inseridos como ilustrado no instantâneo da figura n, este dois dados de entrada são as duas sequências iniciais na qual se deseja verificar sua Subsequência Comum Máxima.</w:t>
+        <w:t xml:space="preserve">A interface inicial do problema de Subsequência Comum </w:t>
+      </w:r>
+      <w:r>
+        <w:rPr>
+          <w:rFonts w:ascii="Times New Roman" w:hAnsi="Times New Roman" w:cs="Times New Roman"/>
+          <w:sz w:val="24"/>
+          <w:szCs w:val="24"/>
+        </w:rPr>
+        <w:t>Máxima é apresentada na Figura 12</w:t>
+      </w:r>
+      <w:r>
+        <w:rPr>
+          <w:rFonts w:ascii="Times New Roman" w:hAnsi="Times New Roman" w:cs="Times New Roman"/>
+          <w:sz w:val="24"/>
+          <w:szCs w:val="24"/>
+        </w:rPr>
+        <w:t>. Para este problema a entrada é composta por dois dados que devem ser inseridos co</w:t>
+      </w:r>
+      <w:r>
+        <w:rPr>
+          <w:rFonts w:ascii="Times New Roman" w:hAnsi="Times New Roman" w:cs="Times New Roman"/>
+          <w:sz w:val="24"/>
+          <w:szCs w:val="24"/>
+        </w:rPr>
+        <w:t>mo ilustrado no instantâneo da Figura 13</w:t>
+      </w:r>
+      <w:r>
+        <w:rPr>
+          <w:rFonts w:ascii="Times New Roman" w:hAnsi="Times New Roman" w:cs="Times New Roman"/>
+          <w:sz w:val="24"/>
+          <w:szCs w:val="24"/>
+        </w:rPr>
+        <w:t>, este dois dados de entrada são as duas sequências iniciais na qual se deseja verificar sua Subsequência Comum Máxima.</w:t>
       </w:r>
     </w:p>
     <w:p/>
@@ -3939,7 +4175,23 @@
           <w:sz w:val="24"/>
           <w:szCs w:val="24"/>
         </w:rPr>
-        <w:t>Após inserir as duas sequências de entrada o próximo passo é clicar no botão Executar, deste modo ocorrerá o processamento e uma mensagem de fim de processamento é exibida, observe a Figura n.</w:t>
+        <w:t>Após inserir as duas sequências de entrada o próximo passo é clicar no botão Executar, deste modo ocorrerá o processamento e uma mensagem de fim de processamen</w:t>
+      </w:r>
+      <w:r>
+        <w:rPr>
+          <w:rFonts w:ascii="Times New Roman" w:hAnsi="Times New Roman" w:cs="Times New Roman"/>
+          <w:sz w:val="24"/>
+          <w:szCs w:val="24"/>
+        </w:rPr>
+        <w:t>to é exibida, observe a Figura 14</w:t>
+      </w:r>
+      <w:r>
+        <w:rPr>
+          <w:rFonts w:ascii="Times New Roman" w:hAnsi="Times New Roman" w:cs="Times New Roman"/>
+          <w:sz w:val="24"/>
+          <w:szCs w:val="24"/>
+        </w:rPr>
+        <w:t>.</w:t>
       </w:r>
     </w:p>
     <w:p>
@@ -4140,7 +4392,16 @@
           <w:sz w:val="24"/>
           <w:szCs w:val="24"/>
         </w:rPr>
-        <w:t xml:space="preserve"> Na Figura n é ilustrado um instantâneo da ferramenta mostrando essa saída.</w:t>
+        <w:t xml:space="preserve"> Na Figura 15</w:t>
+      </w:r>
+      <w:r>
+        <w:rPr>
+          <w:rFonts w:ascii="Times New Roman" w:hAnsi="Times New Roman" w:cs="Times New Roman"/>
+          <w:color w:val="000000" w:themeColor="text1"/>
+          <w:sz w:val="24"/>
+          <w:szCs w:val="24"/>
+        </w:rPr>
+        <w:t xml:space="preserve"> é ilustrado um instantâneo da ferramenta mostrando essa saída.</w:t>
       </w:r>
     </w:p>
     <w:p>
@@ -4365,7 +4626,7 @@
             <w:rPr>
               <w:noProof/>
             </w:rPr>
-            <w:t>10</w:t>
+            <w:t>2</w:t>
           </w:r>
         </w:fldSimple>
       </w:p>
@@ -6602,7 +6863,7 @@
   <a:extraClrSchemeLst/>
   <a:extLst>
     <a:ext uri="{05A4C25C-085E-4340-85A3-A5531E510DB2}">
-      <thm15:themeFamily xmlns="" xmlns:thm15="http://schemas.microsoft.com/office/thememl/2012/main" name="Office Theme" id="{62F939B6-93AF-4DB8-9C6B-D6C7DFDC589F}" vid="{4A3C46E8-61CC-4603-A589-7422A47A8E4A}"/>
+      <thm15:themeFamily xmlns:thm15="http://schemas.microsoft.com/office/thememl/2012/main" xmlns="" name="Office Theme" id="{62F939B6-93AF-4DB8-9C6B-D6C7DFDC589F}" vid="{4A3C46E8-61CC-4603-A589-7422A47A8E4A}"/>
     </a:ext>
   </a:extLst>
 </a:theme>

</xml_diff>